<commit_message>
updated java 8 file
</commit_message>
<xml_diff>
--- a/java_8.docx
+++ b/java_8.docx
@@ -25,7 +25,7 @@
     <w:p>
       <w:r>
         <w:pict w14:anchorId="57127114">
-          <v:rect id="_x0000_i1097" style="width:0;height:1.5pt" o:hralign="center" o:hrstd="t" o:hr="t" fillcolor="#a0a0a0" stroked="f"/>
+          <v:rect id="_x0000_i1025" style="width:0;height:1.5pt" o:hralign="center" o:hrstd="t" o:hr="t" fillcolor="#a0a0a0" stroked="f"/>
         </w:pict>
       </w:r>
     </w:p>
@@ -91,9 +91,11 @@
       </w:r>
     </w:p>
     <w:p>
+      <w:proofErr w:type="spellStart"/>
       <w:r>
         <w:t>CopyEdit</w:t>
       </w:r>
+      <w:proofErr w:type="spellEnd"/>
     </w:p>
     <w:p>
       <w:r>
@@ -121,7 +123,15 @@
     <w:p/>
     <w:p>
       <w:r>
-        <w:t>public class LambdaExample {</w:t>
+        <w:t xml:space="preserve">public class </w:t>
+      </w:r>
+      <w:proofErr w:type="spellStart"/>
+      <w:r>
+        <w:t>LambdaExample</w:t>
+      </w:r>
+      <w:proofErr w:type="spellEnd"/>
+      <w:r>
+        <w:t xml:space="preserve"> {</w:t>
       </w:r>
     </w:p>
     <w:p>
@@ -134,12 +144,28 @@
       </w:r>
       <w:proofErr w:type="gramEnd"/>
       <w:r>
-        <w:t>String[] args) {</w:t>
-      </w:r>
-    </w:p>
-    <w:p>
-      <w:r>
-        <w:t xml:space="preserve">        Sayable s = (msg) -&gt; System.out.println("Message: " + msg</w:t>
+        <w:t xml:space="preserve">String[] </w:t>
+      </w:r>
+      <w:proofErr w:type="spellStart"/>
+      <w:r>
+        <w:t>args</w:t>
+      </w:r>
+      <w:proofErr w:type="spellEnd"/>
+      <w:r>
+        <w:t>) {</w:t>
+      </w:r>
+    </w:p>
+    <w:p>
+      <w:r>
+        <w:t xml:space="preserve">        Sayable s = (msg) -&gt; </w:t>
+      </w:r>
+      <w:proofErr w:type="spellStart"/>
+      <w:r>
+        <w:t>System.out.println</w:t>
+      </w:r>
+      <w:proofErr w:type="spellEnd"/>
+      <w:r>
+        <w:t>("Message: " + msg</w:t>
       </w:r>
       <w:proofErr w:type="gramStart"/>
       <w:r>
@@ -151,9 +177,14 @@
       <w:r>
         <w:t xml:space="preserve">        </w:t>
       </w:r>
-      <w:proofErr w:type="gramStart"/>
-      <w:r>
-        <w:t>s.say(</w:t>
+      <w:proofErr w:type="spellStart"/>
+      <w:proofErr w:type="gramStart"/>
+      <w:r>
+        <w:t>s.say</w:t>
+      </w:r>
+      <w:proofErr w:type="spellEnd"/>
+      <w:r>
+        <w:t>(</w:t>
       </w:r>
       <w:proofErr w:type="gramEnd"/>
       <w:r>
@@ -173,7 +204,7 @@
     <w:p>
       <w:r>
         <w:pict w14:anchorId="7988F324">
-          <v:rect id="_x0000_i1098" style="width:0;height:1.5pt" o:hralign="center" o:hrstd="t" o:hr="t" fillcolor="#a0a0a0" stroked="f"/>
+          <v:rect id="_x0000_i1026" style="width:0;height:1.5pt" o:hralign="center" o:hrstd="t" o:hr="t" fillcolor="#a0a0a0" stroked="f"/>
         </w:pict>
       </w:r>
     </w:p>
@@ -249,9 +280,11 @@
       </w:r>
     </w:p>
     <w:p>
+      <w:proofErr w:type="spellStart"/>
       <w:r>
         <w:t>CopyEdit</w:t>
       </w:r>
+      <w:proofErr w:type="spellEnd"/>
     </w:p>
     <w:p>
       <w:r>
@@ -260,7 +293,15 @@
     </w:p>
     <w:p>
       <w:r>
-        <w:t>interface MyFunctionalInterface {</w:t>
+        <w:t xml:space="preserve">interface </w:t>
+      </w:r>
+      <w:proofErr w:type="spellStart"/>
+      <w:r>
+        <w:t>MyFunctionalInterface</w:t>
+      </w:r>
+      <w:proofErr w:type="spellEnd"/>
+      <w:r>
+        <w:t xml:space="preserve"> {</w:t>
       </w:r>
     </w:p>
     <w:p>
@@ -298,12 +339,36 @@
       </w:r>
       <w:proofErr w:type="gramEnd"/>
       <w:r>
-        <w:t>String[] args) {</w:t>
-      </w:r>
-    </w:p>
-    <w:p>
-      <w:r>
-        <w:t xml:space="preserve">        MyFunctionalInterface obj = () -&gt; System.out.println("Functional Interface Example"</w:t>
+        <w:t xml:space="preserve">String[] </w:t>
+      </w:r>
+      <w:proofErr w:type="spellStart"/>
+      <w:r>
+        <w:t>args</w:t>
+      </w:r>
+      <w:proofErr w:type="spellEnd"/>
+      <w:r>
+        <w:t>) {</w:t>
+      </w:r>
+    </w:p>
+    <w:p>
+      <w:r>
+        <w:t xml:space="preserve">        </w:t>
+      </w:r>
+      <w:proofErr w:type="spellStart"/>
+      <w:r>
+        <w:t>MyFunctionalInterface</w:t>
+      </w:r>
+      <w:proofErr w:type="spellEnd"/>
+      <w:r>
+        <w:t xml:space="preserve"> obj = () -&gt; </w:t>
+      </w:r>
+      <w:proofErr w:type="spellStart"/>
+      <w:r>
+        <w:t>System.out.println</w:t>
+      </w:r>
+      <w:proofErr w:type="spellEnd"/>
+      <w:r>
+        <w:t>("Functional Interface Example"</w:t>
       </w:r>
       <w:proofErr w:type="gramStart"/>
       <w:r>
@@ -315,10 +380,12 @@
       <w:r>
         <w:t xml:space="preserve">        </w:t>
       </w:r>
+      <w:proofErr w:type="spellStart"/>
       <w:proofErr w:type="gramStart"/>
       <w:r>
         <w:t>obj.display</w:t>
       </w:r>
+      <w:proofErr w:type="spellEnd"/>
       <w:proofErr w:type="gramEnd"/>
       <w:r>
         <w:t>();</w:t>
@@ -337,7 +404,7 @@
     <w:p>
       <w:r>
         <w:pict w14:anchorId="15E494FB">
-          <v:rect id="_x0000_i1099" style="width:0;height:1.5pt" o:hralign="center" o:hrstd="t" o:hr="t" fillcolor="#a0a0a0" stroked="f"/>
+          <v:rect id="_x0000_i1027" style="width:0;height:1.5pt" o:hralign="center" o:hrstd="t" o:hr="t" fillcolor="#a0a0a0" stroked="f"/>
         </w:pict>
       </w:r>
     </w:p>
@@ -392,9 +459,11 @@
       </w:r>
     </w:p>
     <w:p>
+      <w:proofErr w:type="spellStart"/>
       <w:r>
         <w:t>CopyEdit</w:t>
       </w:r>
+      <w:proofErr w:type="spellEnd"/>
     </w:p>
     <w:p>
       <w:r>
@@ -416,7 +485,15 @@
     </w:p>
     <w:p>
       <w:r>
-        <w:t xml:space="preserve">        System.out.println("This is a default method in an interface."</w:t>
+        <w:t xml:space="preserve">        </w:t>
+      </w:r>
+      <w:proofErr w:type="spellStart"/>
+      <w:r>
+        <w:t>System.out.println</w:t>
+      </w:r>
+      <w:proofErr w:type="spellEnd"/>
+      <w:r>
+        <w:t>("This is a default method in an interface."</w:t>
       </w:r>
       <w:proofErr w:type="gramStart"/>
       <w:r>
@@ -456,12 +533,28 @@
       </w:r>
       <w:proofErr w:type="gramEnd"/>
       <w:r>
-        <w:t>String[] args) {</w:t>
-      </w:r>
-    </w:p>
-    <w:p>
-      <w:r>
-        <w:t xml:space="preserve">        Car car = new </w:t>
+        <w:t xml:space="preserve">String[] </w:t>
+      </w:r>
+      <w:proofErr w:type="spellStart"/>
+      <w:r>
+        <w:t>args</w:t>
+      </w:r>
+      <w:proofErr w:type="spellEnd"/>
+      <w:r>
+        <w:t>) {</w:t>
+      </w:r>
+    </w:p>
+    <w:p>
+      <w:r>
+        <w:t xml:space="preserve">        Car </w:t>
+      </w:r>
+      <w:proofErr w:type="spellStart"/>
+      <w:r>
+        <w:t>car</w:t>
+      </w:r>
+      <w:proofErr w:type="spellEnd"/>
+      <w:r>
+        <w:t xml:space="preserve"> = new </w:t>
       </w:r>
       <w:proofErr w:type="gramStart"/>
       <w:r>
@@ -476,10 +569,12 @@
       <w:r>
         <w:t xml:space="preserve">        </w:t>
       </w:r>
+      <w:proofErr w:type="spellStart"/>
       <w:proofErr w:type="gramStart"/>
       <w:r>
         <w:t>car.show</w:t>
       </w:r>
+      <w:proofErr w:type="spellEnd"/>
       <w:proofErr w:type="gramEnd"/>
       <w:r>
         <w:t>();  // Output: This is a default method in an interface.</w:t>
@@ -499,7 +594,7 @@
     <w:p>
       <w:r>
         <w:pict w14:anchorId="7D34200C">
-          <v:rect id="_x0000_i1100" style="width:0;height:1.5pt" o:hralign="center" o:hrstd="t" o:hr="t" fillcolor="#a0a0a0" stroked="f"/>
+          <v:rect id="_x0000_i1028" style="width:0;height:1.5pt" o:hralign="center" o:hrstd="t" o:hr="t" fillcolor="#a0a0a0" stroked="f"/>
         </w:pict>
       </w:r>
     </w:p>
@@ -525,6 +620,7 @@
         </w:rPr>
         <w:t xml:space="preserve"> 4. Streams API (</w:t>
       </w:r>
+      <w:proofErr w:type="spellStart"/>
       <w:proofErr w:type="gramStart"/>
       <w:r>
         <w:rPr>
@@ -533,6 +629,7 @@
         </w:rPr>
         <w:t>Java.util.stream</w:t>
       </w:r>
+      <w:proofErr w:type="spellEnd"/>
       <w:proofErr w:type="gramEnd"/>
       <w:r>
         <w:rPr>
@@ -570,40 +667,60 @@
       </w:r>
     </w:p>
     <w:p>
+      <w:proofErr w:type="spellStart"/>
       <w:r>
         <w:t>CopyEdit</w:t>
       </w:r>
+      <w:proofErr w:type="spellEnd"/>
     </w:p>
     <w:p>
       <w:r>
         <w:t xml:space="preserve">import </w:t>
       </w:r>
+      <w:proofErr w:type="spellStart"/>
       <w:proofErr w:type="gramStart"/>
       <w:r>
         <w:t>java.util</w:t>
       </w:r>
       <w:proofErr w:type="gramEnd"/>
       <w:r>
-        <w:t>.Arrays;</w:t>
+        <w:t>.Arrays</w:t>
+      </w:r>
+      <w:proofErr w:type="spellEnd"/>
+      <w:r>
+        <w:t>;</w:t>
       </w:r>
     </w:p>
     <w:p>
       <w:r>
         <w:t xml:space="preserve">import </w:t>
       </w:r>
+      <w:proofErr w:type="spellStart"/>
       <w:proofErr w:type="gramStart"/>
       <w:r>
         <w:t>java.util</w:t>
       </w:r>
       <w:proofErr w:type="gramEnd"/>
       <w:r>
-        <w:t>.List;</w:t>
+        <w:t>.List</w:t>
+      </w:r>
+      <w:proofErr w:type="spellEnd"/>
+      <w:r>
+        <w:t>;</w:t>
       </w:r>
     </w:p>
     <w:p/>
     <w:p>
       <w:r>
-        <w:t>public class StreamExample {</w:t>
+        <w:t xml:space="preserve">public class </w:t>
+      </w:r>
+      <w:proofErr w:type="spellStart"/>
+      <w:r>
+        <w:t>StreamExample</w:t>
+      </w:r>
+      <w:proofErr w:type="spellEnd"/>
+      <w:r>
+        <w:t xml:space="preserve"> {</w:t>
       </w:r>
     </w:p>
     <w:p>
@@ -616,12 +733,28 @@
       </w:r>
       <w:proofErr w:type="gramEnd"/>
       <w:r>
-        <w:t>String[] args) {</w:t>
-      </w:r>
-    </w:p>
-    <w:p>
-      <w:r>
-        <w:t xml:space="preserve">        List&lt;String&gt; names = Arrays.asList("John", "Jane", "Mark", "Emily"</w:t>
+        <w:t xml:space="preserve">String[] </w:t>
+      </w:r>
+      <w:proofErr w:type="spellStart"/>
+      <w:r>
+        <w:t>args</w:t>
+      </w:r>
+      <w:proofErr w:type="spellEnd"/>
+      <w:r>
+        <w:t>) {</w:t>
+      </w:r>
+    </w:p>
+    <w:p>
+      <w:r>
+        <w:t xml:space="preserve">        List&lt;String&gt; names = </w:t>
+      </w:r>
+      <w:proofErr w:type="spellStart"/>
+      <w:r>
+        <w:t>Arrays.asList</w:t>
+      </w:r>
+      <w:proofErr w:type="spellEnd"/>
+      <w:r>
+        <w:t>("John", "Jane", "Mark", "Emily"</w:t>
       </w:r>
       <w:proofErr w:type="gramStart"/>
       <w:r>
@@ -633,13 +766,47 @@
       <w:r>
         <w:t xml:space="preserve">        </w:t>
       </w:r>
+      <w:proofErr w:type="spellStart"/>
       <w:proofErr w:type="gramStart"/>
       <w:r>
         <w:t>names.stream</w:t>
       </w:r>
-      <w:proofErr w:type="gramEnd"/>
-      <w:r>
-        <w:t>().filter(name -&gt; name.startsWith("J")).forEach(System.out::println);</w:t>
+      <w:proofErr w:type="spellEnd"/>
+      <w:proofErr w:type="gramEnd"/>
+      <w:r>
+        <w:t xml:space="preserve">().filter(name -&gt; </w:t>
+      </w:r>
+      <w:proofErr w:type="spellStart"/>
+      <w:r>
+        <w:t>name.startsWith</w:t>
+      </w:r>
+      <w:proofErr w:type="spellEnd"/>
+      <w:r>
+        <w:t>("J")).</w:t>
+      </w:r>
+      <w:proofErr w:type="spellStart"/>
+      <w:r>
+        <w:t>forEach</w:t>
+      </w:r>
+      <w:proofErr w:type="spellEnd"/>
+      <w:r>
+        <w:t>(</w:t>
+      </w:r>
+      <w:proofErr w:type="spellStart"/>
+      <w:r>
+        <w:t>System.out</w:t>
+      </w:r>
+      <w:proofErr w:type="spellEnd"/>
+      <w:r>
+        <w:t>::</w:t>
+      </w:r>
+      <w:proofErr w:type="spellStart"/>
+      <w:r>
+        <w:t>println</w:t>
+      </w:r>
+      <w:proofErr w:type="spellEnd"/>
+      <w:r>
+        <w:t>);</w:t>
       </w:r>
     </w:p>
     <w:p>
@@ -655,7 +822,7 @@
     <w:p>
       <w:r>
         <w:pict w14:anchorId="53BE5568">
-          <v:rect id="_x0000_i1101" style="width:0;height:1.5pt" o:hralign="center" o:hrstd="t" o:hr="t" fillcolor="#a0a0a0" stroked="f"/>
+          <v:rect id="_x0000_i1029" style="width:0;height:1.5pt" o:hralign="center" o:hrstd="t" o:hr="t" fillcolor="#a0a0a0" stroked="f"/>
         </w:pict>
       </w:r>
     </w:p>
@@ -728,21 +895,28 @@
       </w:r>
     </w:p>
     <w:p>
+      <w:proofErr w:type="spellStart"/>
       <w:r>
         <w:t>CopyEdit</w:t>
       </w:r>
+      <w:proofErr w:type="spellEnd"/>
     </w:p>
     <w:p>
       <w:r>
         <w:t xml:space="preserve">import </w:t>
       </w:r>
+      <w:proofErr w:type="spellStart"/>
       <w:proofErr w:type="gramStart"/>
       <w:r>
         <w:t>java.util</w:t>
       </w:r>
       <w:proofErr w:type="gramEnd"/>
       <w:r>
-        <w:t>.function.Consumer;</w:t>
+        <w:t>.function.Consumer</w:t>
+      </w:r>
+      <w:proofErr w:type="spellEnd"/>
+      <w:r>
+        <w:t>;</w:t>
       </w:r>
     </w:p>
     <w:p/>
@@ -766,7 +940,15 @@
     </w:p>
     <w:p>
       <w:r>
-        <w:t xml:space="preserve">        System.out.println(msg</w:t>
+        <w:t xml:space="preserve">        </w:t>
+      </w:r>
+      <w:proofErr w:type="spellStart"/>
+      <w:r>
+        <w:t>System.out.println</w:t>
+      </w:r>
+      <w:proofErr w:type="spellEnd"/>
+      <w:r>
+        <w:t>(msg</w:t>
       </w:r>
       <w:proofErr w:type="gramStart"/>
       <w:r>
@@ -788,7 +970,15 @@
     <w:p/>
     <w:p>
       <w:r>
-        <w:t>public class MethodRefExample {</w:t>
+        <w:t xml:space="preserve">public class </w:t>
+      </w:r>
+      <w:proofErr w:type="spellStart"/>
+      <w:r>
+        <w:t>MethodRefExample</w:t>
+      </w:r>
+      <w:proofErr w:type="spellEnd"/>
+      <w:r>
+        <w:t xml:space="preserve"> {</w:t>
       </w:r>
     </w:p>
     <w:p>
@@ -801,7 +991,15 @@
       </w:r>
       <w:proofErr w:type="gramEnd"/>
       <w:r>
-        <w:t>String[] args) {</w:t>
+        <w:t xml:space="preserve">String[] </w:t>
+      </w:r>
+      <w:proofErr w:type="spellStart"/>
+      <w:r>
+        <w:t>args</w:t>
+      </w:r>
+      <w:proofErr w:type="spellEnd"/>
+      <w:r>
+        <w:t>) {</w:t>
       </w:r>
     </w:p>
     <w:p>
@@ -821,10 +1019,12 @@
       <w:r>
         <w:t xml:space="preserve">        </w:t>
       </w:r>
+      <w:proofErr w:type="spellStart"/>
       <w:proofErr w:type="gramStart"/>
       <w:r>
         <w:t>printer.accept</w:t>
       </w:r>
+      <w:proofErr w:type="spellEnd"/>
       <w:proofErr w:type="gramEnd"/>
       <w:r>
         <w:t>("Hello from Method Reference!");</w:t>
@@ -843,7 +1043,7 @@
     <w:p>
       <w:r>
         <w:pict w14:anchorId="47DF6A19">
-          <v:rect id="_x0000_i1102" style="width:0;height:1.5pt" o:hralign="center" o:hrstd="t" o:hr="t" fillcolor="#a0a0a0" stroked="f"/>
+          <v:rect id="_x0000_i1030" style="width:0;height:1.5pt" o:hralign="center" o:hrstd="t" o:hr="t" fillcolor="#a0a0a0" stroked="f"/>
         </w:pict>
       </w:r>
     </w:p>
@@ -869,6 +1069,7 @@
         </w:rPr>
         <w:t xml:space="preserve"> 6. Optional Class (</w:t>
       </w:r>
+      <w:proofErr w:type="spellStart"/>
       <w:proofErr w:type="gramStart"/>
       <w:r>
         <w:rPr>
@@ -883,7 +1084,15 @@
           <w:b/>
           <w:bCs/>
         </w:rPr>
-        <w:t>.Optional)</w:t>
+        <w:t>.Optional</w:t>
+      </w:r>
+      <w:proofErr w:type="spellEnd"/>
+      <w:r>
+        <w:rPr>
+          <w:b/>
+          <w:bCs/>
+        </w:rPr>
+        <w:t>)</w:t>
       </w:r>
     </w:p>
     <w:p>
@@ -894,7 +1103,15 @@
         </w:numPr>
       </w:pPr>
       <w:r>
-        <w:t>Helps avoid NullPointerException by handling null values gracefully</w:t>
+        <w:t xml:space="preserve">Helps avoid </w:t>
+      </w:r>
+      <w:proofErr w:type="spellStart"/>
+      <w:r>
+        <w:t>NullPointerException</w:t>
+      </w:r>
+      <w:proofErr w:type="spellEnd"/>
+      <w:r>
+        <w:t xml:space="preserve"> by handling null values gracefully</w:t>
       </w:r>
     </w:p>
     <w:p>
@@ -914,27 +1131,42 @@
       </w:r>
     </w:p>
     <w:p>
+      <w:proofErr w:type="spellStart"/>
       <w:r>
         <w:t>CopyEdit</w:t>
       </w:r>
+      <w:proofErr w:type="spellEnd"/>
     </w:p>
     <w:p>
       <w:r>
         <w:t xml:space="preserve">import </w:t>
       </w:r>
+      <w:proofErr w:type="spellStart"/>
       <w:proofErr w:type="gramStart"/>
       <w:r>
         <w:t>java.util</w:t>
       </w:r>
       <w:proofErr w:type="gramEnd"/>
       <w:r>
-        <w:t>.Optional;</w:t>
+        <w:t>.Optional</w:t>
+      </w:r>
+      <w:proofErr w:type="spellEnd"/>
+      <w:r>
+        <w:t>;</w:t>
       </w:r>
     </w:p>
     <w:p/>
     <w:p>
       <w:r>
-        <w:t>public class OptionalExample {</w:t>
+        <w:t xml:space="preserve">public class </w:t>
+      </w:r>
+      <w:proofErr w:type="spellStart"/>
+      <w:r>
+        <w:t>OptionalExample</w:t>
+      </w:r>
+      <w:proofErr w:type="spellEnd"/>
+      <w:r>
+        <w:t xml:space="preserve"> {</w:t>
       </w:r>
     </w:p>
     <w:p>
@@ -947,12 +1179,28 @@
       </w:r>
       <w:proofErr w:type="gramEnd"/>
       <w:r>
-        <w:t>String[] args) {</w:t>
-      </w:r>
-    </w:p>
-    <w:p>
-      <w:r>
-        <w:t xml:space="preserve">        Optional&lt;String&gt; str = Optional.ofNullable(null</w:t>
+        <w:t xml:space="preserve">String[] </w:t>
+      </w:r>
+      <w:proofErr w:type="spellStart"/>
+      <w:r>
+        <w:t>args</w:t>
+      </w:r>
+      <w:proofErr w:type="spellEnd"/>
+      <w:r>
+        <w:t>) {</w:t>
+      </w:r>
+    </w:p>
+    <w:p>
+      <w:r>
+        <w:t xml:space="preserve">        Optional&lt;String&gt; str = </w:t>
+      </w:r>
+      <w:proofErr w:type="spellStart"/>
+      <w:r>
+        <w:t>Optional.ofNullable</w:t>
+      </w:r>
+      <w:proofErr w:type="spellEnd"/>
+      <w:r>
+        <w:t>(null</w:t>
       </w:r>
       <w:proofErr w:type="gramStart"/>
       <w:r>
@@ -962,12 +1210,22 @@
     </w:p>
     <w:p>
       <w:r>
-        <w:t xml:space="preserve">        System.out.println(</w:t>
-      </w:r>
+        <w:t xml:space="preserve">        </w:t>
+      </w:r>
+      <w:proofErr w:type="spellStart"/>
+      <w:r>
+        <w:t>System.out.println</w:t>
+      </w:r>
+      <w:proofErr w:type="spellEnd"/>
+      <w:r>
+        <w:t>(</w:t>
+      </w:r>
+      <w:proofErr w:type="spellStart"/>
       <w:proofErr w:type="gramStart"/>
       <w:r>
         <w:t>str.orElse</w:t>
       </w:r>
+      <w:proofErr w:type="spellEnd"/>
       <w:proofErr w:type="gramEnd"/>
       <w:r>
         <w:t>("Default Value"));</w:t>
@@ -986,7 +1244,7 @@
     <w:p>
       <w:r>
         <w:pict w14:anchorId="60F60976">
-          <v:rect id="_x0000_i1103" style="width:0;height:1.5pt" o:hralign="center" o:hrstd="t" o:hr="t" fillcolor="#a0a0a0" stroked="f"/>
+          <v:rect id="_x0000_i1031" style="width:0;height:1.5pt" o:hralign="center" o:hrstd="t" o:hr="t" fillcolor="#a0a0a0" stroked="f"/>
         </w:pict>
       </w:r>
     </w:p>
@@ -1012,6 +1270,7 @@
         </w:rPr>
         <w:t xml:space="preserve"> 7. New Date &amp; Time API (</w:t>
       </w:r>
+      <w:proofErr w:type="spellStart"/>
       <w:proofErr w:type="gramStart"/>
       <w:r>
         <w:rPr>
@@ -1020,6 +1279,7 @@
         </w:rPr>
         <w:t>java.time</w:t>
       </w:r>
+      <w:proofErr w:type="spellEnd"/>
       <w:proofErr w:type="gramEnd"/>
       <w:r>
         <w:rPr>
@@ -1039,14 +1299,24 @@
       <w:r>
         <w:t xml:space="preserve">Introduced to replace the outdated </w:t>
       </w:r>
+      <w:proofErr w:type="spellStart"/>
       <w:proofErr w:type="gramStart"/>
       <w:r>
         <w:t>java.util</w:t>
       </w:r>
       <w:proofErr w:type="gramEnd"/>
       <w:r>
-        <w:t>.Date and java.util.Calendar</w:t>
-      </w:r>
+        <w:t>.Date</w:t>
+      </w:r>
+      <w:proofErr w:type="spellEnd"/>
+      <w:r>
+        <w:t xml:space="preserve"> and </w:t>
+      </w:r>
+      <w:proofErr w:type="spellStart"/>
+      <w:r>
+        <w:t>java.util.Calendar</w:t>
+      </w:r>
+      <w:proofErr w:type="spellEnd"/>
     </w:p>
     <w:p>
       <w:pPr>
@@ -1065,21 +1335,28 @@
       </w:r>
     </w:p>
     <w:p>
+      <w:proofErr w:type="spellStart"/>
       <w:r>
         <w:t>CopyEdit</w:t>
       </w:r>
+      <w:proofErr w:type="spellEnd"/>
     </w:p>
     <w:p>
       <w:r>
         <w:t xml:space="preserve">import </w:t>
       </w:r>
+      <w:proofErr w:type="spellStart"/>
       <w:proofErr w:type="gramStart"/>
       <w:r>
         <w:t>java.time</w:t>
       </w:r>
       <w:proofErr w:type="gramEnd"/>
       <w:r>
-        <w:t>.LocalDate;</w:t>
+        <w:t>.LocalDate</w:t>
+      </w:r>
+      <w:proofErr w:type="spellEnd"/>
+      <w:r>
+        <w:t>;</w:t>
       </w:r>
     </w:p>
     <w:p>
@@ -1087,32 +1364,50 @@
         <w:lastRenderedPageBreak/>
         <w:t xml:space="preserve">import </w:t>
       </w:r>
+      <w:proofErr w:type="spellStart"/>
       <w:proofErr w:type="gramStart"/>
       <w:r>
         <w:t>java.time</w:t>
       </w:r>
       <w:proofErr w:type="gramEnd"/>
       <w:r>
-        <w:t>.LocalTime;</w:t>
+        <w:t>.LocalTime</w:t>
+      </w:r>
+      <w:proofErr w:type="spellEnd"/>
+      <w:r>
+        <w:t>;</w:t>
       </w:r>
     </w:p>
     <w:p>
       <w:r>
         <w:t xml:space="preserve">import </w:t>
       </w:r>
+      <w:proofErr w:type="spellStart"/>
       <w:proofErr w:type="gramStart"/>
       <w:r>
         <w:t>java.time</w:t>
       </w:r>
       <w:proofErr w:type="gramEnd"/>
       <w:r>
-        <w:t>.LocalDateTime;</w:t>
+        <w:t>.LocalDateTime</w:t>
+      </w:r>
+      <w:proofErr w:type="spellEnd"/>
+      <w:r>
+        <w:t>;</w:t>
       </w:r>
     </w:p>
     <w:p/>
     <w:p>
       <w:r>
-        <w:t>public class DateTimeExample {</w:t>
+        <w:t xml:space="preserve">public class </w:t>
+      </w:r>
+      <w:proofErr w:type="spellStart"/>
+      <w:r>
+        <w:t>DateTimeExample</w:t>
+      </w:r>
+      <w:proofErr w:type="spellEnd"/>
+      <w:r>
+        <w:t xml:space="preserve"> {</w:t>
       </w:r>
     </w:p>
     <w:p>
@@ -1125,16 +1420,37 @@
       </w:r>
       <w:proofErr w:type="gramEnd"/>
       <w:r>
-        <w:t>String[] args) {</w:t>
-      </w:r>
-    </w:p>
-    <w:p>
-      <w:r>
-        <w:t xml:space="preserve">        LocalDate date = </w:t>
-      </w:r>
-      <w:proofErr w:type="gramStart"/>
-      <w:r>
-        <w:t>LocalDate.now(</w:t>
+        <w:t xml:space="preserve">String[] </w:t>
+      </w:r>
+      <w:proofErr w:type="spellStart"/>
+      <w:r>
+        <w:t>args</w:t>
+      </w:r>
+      <w:proofErr w:type="spellEnd"/>
+      <w:r>
+        <w:t>) {</w:t>
+      </w:r>
+    </w:p>
+    <w:p>
+      <w:r>
+        <w:t xml:space="preserve">        </w:t>
+      </w:r>
+      <w:proofErr w:type="spellStart"/>
+      <w:r>
+        <w:t>LocalDate</w:t>
+      </w:r>
+      <w:proofErr w:type="spellEnd"/>
+      <w:r>
+        <w:t xml:space="preserve"> date = </w:t>
+      </w:r>
+      <w:proofErr w:type="spellStart"/>
+      <w:proofErr w:type="gramStart"/>
+      <w:r>
+        <w:t>LocalDate.now</w:t>
+      </w:r>
+      <w:proofErr w:type="spellEnd"/>
+      <w:r>
+        <w:t>(</w:t>
       </w:r>
       <w:proofErr w:type="gramEnd"/>
       <w:r>
@@ -1143,11 +1459,24 @@
     </w:p>
     <w:p>
       <w:r>
-        <w:t xml:space="preserve">        LocalTime time = </w:t>
-      </w:r>
-      <w:proofErr w:type="gramStart"/>
-      <w:r>
-        <w:t>LocalTime.now(</w:t>
+        <w:t xml:space="preserve">        </w:t>
+      </w:r>
+      <w:proofErr w:type="spellStart"/>
+      <w:r>
+        <w:t>LocalTime</w:t>
+      </w:r>
+      <w:proofErr w:type="spellEnd"/>
+      <w:r>
+        <w:t xml:space="preserve"> time = </w:t>
+      </w:r>
+      <w:proofErr w:type="spellStart"/>
+      <w:proofErr w:type="gramStart"/>
+      <w:r>
+        <w:t>LocalTime.now</w:t>
+      </w:r>
+      <w:proofErr w:type="spellEnd"/>
+      <w:r>
+        <w:t>(</w:t>
       </w:r>
       <w:proofErr w:type="gramEnd"/>
       <w:r>
@@ -1156,11 +1485,32 @@
     </w:p>
     <w:p>
       <w:r>
-        <w:t xml:space="preserve">        LocalDateTime dateTime = </w:t>
-      </w:r>
-      <w:proofErr w:type="gramStart"/>
-      <w:r>
-        <w:t>LocalDateTime.now(</w:t>
+        <w:t xml:space="preserve">        </w:t>
+      </w:r>
+      <w:proofErr w:type="spellStart"/>
+      <w:r>
+        <w:t>LocalDateTime</w:t>
+      </w:r>
+      <w:proofErr w:type="spellEnd"/>
+      <w:r>
+        <w:t xml:space="preserve"> </w:t>
+      </w:r>
+      <w:proofErr w:type="spellStart"/>
+      <w:r>
+        <w:t>dateTime</w:t>
+      </w:r>
+      <w:proofErr w:type="spellEnd"/>
+      <w:r>
+        <w:t xml:space="preserve"> = </w:t>
+      </w:r>
+      <w:proofErr w:type="spellStart"/>
+      <w:proofErr w:type="gramStart"/>
+      <w:r>
+        <w:t>LocalDateTime.now</w:t>
+      </w:r>
+      <w:proofErr w:type="spellEnd"/>
+      <w:r>
+        <w:t>(</w:t>
       </w:r>
       <w:proofErr w:type="gramEnd"/>
       <w:r>
@@ -1170,7 +1520,15 @@
     <w:p/>
     <w:p>
       <w:r>
-        <w:t xml:space="preserve">        System.out.println("Date: " + date</w:t>
+        <w:t xml:space="preserve">        </w:t>
+      </w:r>
+      <w:proofErr w:type="spellStart"/>
+      <w:r>
+        <w:t>System.out.println</w:t>
+      </w:r>
+      <w:proofErr w:type="spellEnd"/>
+      <w:r>
+        <w:t>("Date: " + date</w:t>
       </w:r>
       <w:proofErr w:type="gramStart"/>
       <w:r>
@@ -1180,7 +1538,15 @@
     </w:p>
     <w:p>
       <w:r>
-        <w:t xml:space="preserve">        System.out.println("Time: " + time</w:t>
+        <w:t xml:space="preserve">        </w:t>
+      </w:r>
+      <w:proofErr w:type="spellStart"/>
+      <w:r>
+        <w:t>System.out.println</w:t>
+      </w:r>
+      <w:proofErr w:type="spellEnd"/>
+      <w:r>
+        <w:t>("Time: " + time</w:t>
       </w:r>
       <w:proofErr w:type="gramStart"/>
       <w:r>
@@ -1190,8 +1556,21 @@
     </w:p>
     <w:p>
       <w:r>
-        <w:t xml:space="preserve">        System.out.println("Date &amp; Time: " + dateTime</w:t>
-      </w:r>
+        <w:t xml:space="preserve">        </w:t>
+      </w:r>
+      <w:proofErr w:type="spellStart"/>
+      <w:r>
+        <w:t>System.out.println</w:t>
+      </w:r>
+      <w:proofErr w:type="spellEnd"/>
+      <w:r>
+        <w:t xml:space="preserve">("Date &amp; Time: " + </w:t>
+      </w:r>
+      <w:proofErr w:type="spellStart"/>
+      <w:r>
+        <w:t>dateTime</w:t>
+      </w:r>
+      <w:proofErr w:type="spellEnd"/>
       <w:proofErr w:type="gramStart"/>
       <w:r>
         <w:t>);</w:t>
@@ -1211,7 +1590,7 @@
     <w:p>
       <w:r>
         <w:pict w14:anchorId="59D5DF8A">
-          <v:rect id="_x0000_i1104" style="width:0;height:1.5pt" o:hralign="center" o:hrstd="t" o:hr="t" fillcolor="#a0a0a0" stroked="f"/>
+          <v:rect id="_x0000_i1032" style="width:0;height:1.5pt" o:hralign="center" o:hrstd="t" o:hr="t" fillcolor="#a0a0a0" stroked="f"/>
         </w:pict>
       </w:r>
     </w:p>
@@ -1237,6 +1616,7 @@
         </w:rPr>
         <w:t xml:space="preserve"> 8. Collectors Class (</w:t>
       </w:r>
+      <w:proofErr w:type="spellStart"/>
       <w:proofErr w:type="gramStart"/>
       <w:r>
         <w:rPr>
@@ -1251,7 +1631,15 @@
           <w:b/>
           <w:bCs/>
         </w:rPr>
-        <w:t>.stream.Collectors)</w:t>
+        <w:t>.stream.Collectors</w:t>
+      </w:r>
+      <w:proofErr w:type="spellEnd"/>
+      <w:r>
+        <w:rPr>
+          <w:b/>
+          <w:bCs/>
+        </w:rPr>
+        <w:t>)</w:t>
       </w:r>
     </w:p>
     <w:p>
@@ -1282,53 +1670,78 @@
       </w:r>
     </w:p>
     <w:p>
+      <w:proofErr w:type="spellStart"/>
       <w:r>
         <w:t>CopyEdit</w:t>
       </w:r>
+      <w:proofErr w:type="spellEnd"/>
     </w:p>
     <w:p>
       <w:r>
         <w:t xml:space="preserve">import </w:t>
       </w:r>
+      <w:proofErr w:type="spellStart"/>
       <w:proofErr w:type="gramStart"/>
       <w:r>
         <w:t>java.util</w:t>
       </w:r>
       <w:proofErr w:type="gramEnd"/>
       <w:r>
-        <w:t>.Arrays;</w:t>
+        <w:t>.Arrays</w:t>
+      </w:r>
+      <w:proofErr w:type="spellEnd"/>
+      <w:r>
+        <w:t>;</w:t>
       </w:r>
     </w:p>
     <w:p>
       <w:r>
         <w:t xml:space="preserve">import </w:t>
       </w:r>
+      <w:proofErr w:type="spellStart"/>
       <w:proofErr w:type="gramStart"/>
       <w:r>
         <w:t>java.util</w:t>
       </w:r>
       <w:proofErr w:type="gramEnd"/>
       <w:r>
-        <w:t>.List;</w:t>
+        <w:t>.List</w:t>
+      </w:r>
+      <w:proofErr w:type="spellEnd"/>
+      <w:r>
+        <w:t>;</w:t>
       </w:r>
     </w:p>
     <w:p>
       <w:r>
         <w:t xml:space="preserve">import </w:t>
       </w:r>
+      <w:proofErr w:type="spellStart"/>
       <w:proofErr w:type="gramStart"/>
       <w:r>
         <w:t>java.util</w:t>
       </w:r>
       <w:proofErr w:type="gramEnd"/>
       <w:r>
-        <w:t>.stream.Collectors;</w:t>
+        <w:t>.stream.Collectors</w:t>
+      </w:r>
+      <w:proofErr w:type="spellEnd"/>
+      <w:r>
+        <w:t>;</w:t>
       </w:r>
     </w:p>
     <w:p/>
     <w:p>
       <w:r>
-        <w:t>public class CollectorsExample {</w:t>
+        <w:t xml:space="preserve">public class </w:t>
+      </w:r>
+      <w:proofErr w:type="spellStart"/>
+      <w:r>
+        <w:t>CollectorsExample</w:t>
+      </w:r>
+      <w:proofErr w:type="spellEnd"/>
+      <w:r>
+        <w:t xml:space="preserve"> {</w:t>
       </w:r>
     </w:p>
     <w:p>
@@ -1341,12 +1754,28 @@
       </w:r>
       <w:proofErr w:type="gramEnd"/>
       <w:r>
-        <w:t>String[] args) {</w:t>
-      </w:r>
-    </w:p>
-    <w:p>
-      <w:r>
-        <w:t xml:space="preserve">        List&lt;String&gt; names = Arrays.asList("John", "Jane", "Mark", "Emily"</w:t>
+        <w:t xml:space="preserve">String[] </w:t>
+      </w:r>
+      <w:proofErr w:type="spellStart"/>
+      <w:r>
+        <w:t>args</w:t>
+      </w:r>
+      <w:proofErr w:type="spellEnd"/>
+      <w:r>
+        <w:t>) {</w:t>
+      </w:r>
+    </w:p>
+    <w:p>
+      <w:r>
+        <w:t xml:space="preserve">        List&lt;String&gt; names = </w:t>
+      </w:r>
+      <w:proofErr w:type="spellStart"/>
+      <w:r>
+        <w:t>Arrays.asList</w:t>
+      </w:r>
+      <w:proofErr w:type="spellEnd"/>
+      <w:r>
+        <w:t>("John", "Jane", "Mark", "Emily"</w:t>
       </w:r>
       <w:proofErr w:type="gramStart"/>
       <w:r>
@@ -1358,18 +1787,36 @@
       <w:r>
         <w:t xml:space="preserve">        String result = </w:t>
       </w:r>
+      <w:proofErr w:type="spellStart"/>
       <w:proofErr w:type="gramStart"/>
       <w:r>
         <w:t>names.stream</w:t>
       </w:r>
-      <w:proofErr w:type="gramEnd"/>
-      <w:r>
-        <w:t>().collect(Collectors.joining(", "));</w:t>
-      </w:r>
-    </w:p>
-    <w:p>
-      <w:r>
-        <w:t xml:space="preserve">        System.out.println(result</w:t>
+      <w:proofErr w:type="spellEnd"/>
+      <w:proofErr w:type="gramEnd"/>
+      <w:r>
+        <w:t>().collect(</w:t>
+      </w:r>
+      <w:proofErr w:type="spellStart"/>
+      <w:r>
+        <w:t>Collectors.joining</w:t>
+      </w:r>
+      <w:proofErr w:type="spellEnd"/>
+      <w:r>
+        <w:t>(", "));</w:t>
+      </w:r>
+    </w:p>
+    <w:p>
+      <w:r>
+        <w:t xml:space="preserve">        </w:t>
+      </w:r>
+      <w:proofErr w:type="spellStart"/>
+      <w:r>
+        <w:t>System.out.println</w:t>
+      </w:r>
+      <w:proofErr w:type="spellEnd"/>
+      <w:r>
+        <w:t>(result</w:t>
       </w:r>
       <w:proofErr w:type="gramStart"/>
       <w:r>
@@ -1391,7 +1838,7 @@
     <w:p>
       <w:r>
         <w:pict w14:anchorId="7CED8BA5">
-          <v:rect id="_x0000_i1105" style="width:0;height:1.5pt" o:hralign="center" o:hrstd="t" o:hr="t" fillcolor="#a0a0a0" stroked="f"/>
+          <v:rect id="_x0000_i1033" style="width:0;height:1.5pt" o:hralign="center" o:hrstd="t" o:hr="t" fillcolor="#a0a0a0" stroked="f"/>
         </w:pict>
       </w:r>
     </w:p>
@@ -1415,7 +1862,23 @@
           <w:b/>
           <w:bCs/>
         </w:rPr>
-        <w:t xml:space="preserve"> 9. CompletableFuture &amp; Asynchronous Programming</w:t>
+        <w:t xml:space="preserve"> 9. </w:t>
+      </w:r>
+      <w:proofErr w:type="spellStart"/>
+      <w:r>
+        <w:rPr>
+          <w:b/>
+          <w:bCs/>
+        </w:rPr>
+        <w:t>CompletableFuture</w:t>
+      </w:r>
+      <w:proofErr w:type="spellEnd"/>
+      <w:r>
+        <w:rPr>
+          <w:b/>
+          <w:bCs/>
+        </w:rPr>
+        <w:t xml:space="preserve"> &amp; Asynchronous Programming</w:t>
       </w:r>
     </w:p>
     <w:p>
@@ -1446,27 +1909,42 @@
       </w:r>
     </w:p>
     <w:p>
+      <w:proofErr w:type="spellStart"/>
       <w:r>
         <w:t>CopyEdit</w:t>
       </w:r>
+      <w:proofErr w:type="spellEnd"/>
     </w:p>
     <w:p>
       <w:r>
         <w:t xml:space="preserve">import </w:t>
       </w:r>
+      <w:proofErr w:type="spellStart"/>
       <w:proofErr w:type="gramStart"/>
       <w:r>
         <w:t>java.util</w:t>
       </w:r>
       <w:proofErr w:type="gramEnd"/>
       <w:r>
-        <w:t>.concurrent.CompletableFuture;</w:t>
+        <w:t>.concurrent.CompletableFuture</w:t>
+      </w:r>
+      <w:proofErr w:type="spellEnd"/>
+      <w:r>
+        <w:t>;</w:t>
       </w:r>
     </w:p>
     <w:p/>
     <w:p>
       <w:r>
-        <w:t>public class AsyncExample {</w:t>
+        <w:t xml:space="preserve">public class </w:t>
+      </w:r>
+      <w:proofErr w:type="spellStart"/>
+      <w:r>
+        <w:t>AsyncExample</w:t>
+      </w:r>
+      <w:proofErr w:type="spellEnd"/>
+      <w:r>
+        <w:t xml:space="preserve"> {</w:t>
       </w:r>
     </w:p>
     <w:p>
@@ -1479,12 +1957,36 @@
       </w:r>
       <w:proofErr w:type="gramEnd"/>
       <w:r>
-        <w:t>String[] args) {</w:t>
-      </w:r>
-    </w:p>
-    <w:p>
-      <w:r>
-        <w:t xml:space="preserve">        CompletableFuture.runAsync(() -&gt; System.out.println("Running asynchronously")</w:t>
+        <w:t xml:space="preserve">String[] </w:t>
+      </w:r>
+      <w:proofErr w:type="spellStart"/>
+      <w:r>
+        <w:t>args</w:t>
+      </w:r>
+      <w:proofErr w:type="spellEnd"/>
+      <w:r>
+        <w:t>) {</w:t>
+      </w:r>
+    </w:p>
+    <w:p>
+      <w:r>
+        <w:t xml:space="preserve">        </w:t>
+      </w:r>
+      <w:proofErr w:type="spellStart"/>
+      <w:r>
+        <w:t>CompletableFuture.runAsync</w:t>
+      </w:r>
+      <w:proofErr w:type="spellEnd"/>
+      <w:r>
+        <w:t xml:space="preserve">(() -&gt; </w:t>
+      </w:r>
+      <w:proofErr w:type="spellStart"/>
+      <w:r>
+        <w:t>System.out.println</w:t>
+      </w:r>
+      <w:proofErr w:type="spellEnd"/>
+      <w:r>
+        <w:t>("Running asynchronously")</w:t>
       </w:r>
       <w:proofErr w:type="gramStart"/>
       <w:r>
@@ -1505,7 +2007,7 @@
     <w:p>
       <w:r>
         <w:pict w14:anchorId="401322F7">
-          <v:rect id="_x0000_i1106" style="width:0;height:1.5pt" o:hralign="center" o:hrstd="t" o:hr="t" fillcolor="#a0a0a0" stroked="f"/>
+          <v:rect id="_x0000_i1034" style="width:0;height:1.5pt" o:hralign="center" o:hrstd="t" o:hr="t" fillcolor="#a0a0a0" stroked="f"/>
         </w:pict>
       </w:r>
     </w:p>
@@ -1560,40 +2062,60 @@
       </w:r>
     </w:p>
     <w:p>
+      <w:proofErr w:type="spellStart"/>
       <w:r>
         <w:t>CopyEdit</w:t>
       </w:r>
+      <w:proofErr w:type="spellEnd"/>
     </w:p>
     <w:p>
       <w:r>
         <w:t xml:space="preserve">import </w:t>
       </w:r>
+      <w:proofErr w:type="spellStart"/>
       <w:proofErr w:type="gramStart"/>
       <w:r>
         <w:t>java.util</w:t>
       </w:r>
       <w:proofErr w:type="gramEnd"/>
       <w:r>
-        <w:t>.Arrays;</w:t>
+        <w:t>.Arrays</w:t>
+      </w:r>
+      <w:proofErr w:type="spellEnd"/>
+      <w:r>
+        <w:t>;</w:t>
       </w:r>
     </w:p>
     <w:p>
       <w:r>
         <w:t xml:space="preserve">import </w:t>
       </w:r>
+      <w:proofErr w:type="spellStart"/>
       <w:proofErr w:type="gramStart"/>
       <w:r>
         <w:t>java.util</w:t>
       </w:r>
       <w:proofErr w:type="gramEnd"/>
       <w:r>
-        <w:t>.List;</w:t>
+        <w:t>.List</w:t>
+      </w:r>
+      <w:proofErr w:type="spellEnd"/>
+      <w:r>
+        <w:t>;</w:t>
       </w:r>
     </w:p>
     <w:p/>
     <w:p>
       <w:r>
-        <w:t>public class ParallelStreamExample {</w:t>
+        <w:t xml:space="preserve">public class </w:t>
+      </w:r>
+      <w:proofErr w:type="spellStart"/>
+      <w:r>
+        <w:t>ParallelStreamExample</w:t>
+      </w:r>
+      <w:proofErr w:type="spellEnd"/>
+      <w:r>
+        <w:t xml:space="preserve"> {</w:t>
       </w:r>
     </w:p>
     <w:p>
@@ -1606,12 +2128,28 @@
       </w:r>
       <w:proofErr w:type="gramEnd"/>
       <w:r>
-        <w:t>String[] args) {</w:t>
-      </w:r>
-    </w:p>
-    <w:p>
-      <w:r>
-        <w:t xml:space="preserve">        List&lt;String&gt; names = Arrays.asList("John", "Jane", "Mark", "Emily"</w:t>
+        <w:t xml:space="preserve">String[] </w:t>
+      </w:r>
+      <w:proofErr w:type="spellStart"/>
+      <w:r>
+        <w:t>args</w:t>
+      </w:r>
+      <w:proofErr w:type="spellEnd"/>
+      <w:r>
+        <w:t>) {</w:t>
+      </w:r>
+    </w:p>
+    <w:p>
+      <w:r>
+        <w:t xml:space="preserve">        List&lt;String&gt; names = </w:t>
+      </w:r>
+      <w:proofErr w:type="spellStart"/>
+      <w:r>
+        <w:t>Arrays.asList</w:t>
+      </w:r>
+      <w:proofErr w:type="spellEnd"/>
+      <w:r>
+        <w:t>("John", "Jane", "Mark", "Emily"</w:t>
       </w:r>
       <w:proofErr w:type="gramStart"/>
       <w:r>
@@ -1623,13 +2161,39 @@
       <w:r>
         <w:t xml:space="preserve">        </w:t>
       </w:r>
+      <w:proofErr w:type="spellStart"/>
       <w:proofErr w:type="gramStart"/>
       <w:r>
         <w:t>names.parallelStream</w:t>
       </w:r>
-      <w:proofErr w:type="gramEnd"/>
-      <w:r>
-        <w:t>().forEach(System.out::println);</w:t>
+      <w:proofErr w:type="spellEnd"/>
+      <w:proofErr w:type="gramEnd"/>
+      <w:r>
+        <w:t>().</w:t>
+      </w:r>
+      <w:proofErr w:type="spellStart"/>
+      <w:r>
+        <w:t>forEach</w:t>
+      </w:r>
+      <w:proofErr w:type="spellEnd"/>
+      <w:r>
+        <w:t>(</w:t>
+      </w:r>
+      <w:proofErr w:type="spellStart"/>
+      <w:r>
+        <w:t>System.out</w:t>
+      </w:r>
+      <w:proofErr w:type="spellEnd"/>
+      <w:r>
+        <w:t>::</w:t>
+      </w:r>
+      <w:proofErr w:type="spellStart"/>
+      <w:r>
+        <w:t>println</w:t>
+      </w:r>
+      <w:proofErr w:type="spellEnd"/>
+      <w:r>
+        <w:t>);</w:t>
       </w:r>
     </w:p>
     <w:p>
@@ -1646,7 +2210,7 @@
     <w:p>
       <w:r>
         <w:pict w14:anchorId="39313878">
-          <v:rect id="_x0000_i1107" style="width:0;height:1.5pt" o:hralign="center" o:hrstd="t" o:hr="t" fillcolor="#a0a0a0" stroked="f"/>
+          <v:rect id="_x0000_i1035" style="width:0;height:1.5pt" o:hralign="center" o:hrstd="t" o:hr="t" fillcolor="#a0a0a0" stroked="f"/>
         </w:pict>
       </w:r>
     </w:p>
@@ -1859,6 +2423,7 @@
       <w:r>
         <w:t xml:space="preserve"> </w:t>
       </w:r>
+      <w:proofErr w:type="spellStart"/>
       <w:r>
         <w:rPr>
           <w:b/>
@@ -1866,6 +2431,7 @@
         </w:rPr>
         <w:t>CompletableFuture</w:t>
       </w:r>
+      <w:proofErr w:type="spellEnd"/>
       <w:r>
         <w:t xml:space="preserve"> → Asynchronous programming</w:t>
       </w:r>
@@ -1903,7 +2469,7 @@
     <w:p>
       <w:r>
         <w:pict w14:anchorId="30502C29">
-          <v:rect id="_x0000_i1108" style="width:0;height:1.5pt" o:hralign="center" o:hrstd="t" o:hr="t" fillcolor="#a0a0a0" stroked="f"/>
+          <v:rect id="_x0000_i1036" style="width:0;height:1.5pt" o:hralign="center" o:hrstd="t" o:hr="t" fillcolor="#a0a0a0" stroked="f"/>
         </w:pict>
       </w:r>
     </w:p>
@@ -1951,6 +2517,9 @@
         <w:t>🚀</w:t>
       </w:r>
     </w:p>
+    <w:p/>
+    <w:p/>
+    <w:p/>
     <w:p/>
     <w:sectPr>
       <w:pgSz w:w="12240" w:h="15840"/>
@@ -4090,6 +4659,7 @@
   <w:style w:type="character" w:default="1" w:styleId="DefaultParagraphFont">
     <w:name w:val="Default Paragraph Font"/>
     <w:uiPriority w:val="1"/>
+    <w:semiHidden/>
     <w:unhideWhenUsed/>
   </w:style>
   <w:style w:type="table" w:default="1" w:styleId="TableNormal">

</xml_diff>